<commit_message>
Changed definition of done
</commit_message>
<xml_diff>
--- a/docs/DefinitionofDone.docx
+++ b/docs/DefinitionofDone.docx
@@ -11,7 +11,6 @@
           <w:szCs w:val="36"/>
         </w:rPr>
       </w:pPr>
-      <w:proofErr w:type="spellStart"/>
       <w:r>
         <w:rPr>
           <w:b/>
@@ -19,17 +18,7 @@
           <w:sz w:val="36"/>
           <w:szCs w:val="36"/>
         </w:rPr>
-        <w:t>TensionCamApp</w:t>
-      </w:r>
-      <w:proofErr w:type="spellEnd"/>
-      <w:r>
-        <w:rPr>
-          <w:b/>
-          <w:bCs/>
-          <w:sz w:val="36"/>
-          <w:szCs w:val="36"/>
-        </w:rPr>
-        <w:t>: Definition of Done</w:t>
+        <w:t>TensionCamApp: Definition of Done</w:t>
       </w:r>
     </w:p>
     <w:p>
@@ -47,6 +36,19 @@
         <w:t>MUST</w:t>
       </w:r>
       <w:r>
+        <w:rPr>
+          <w:b/>
+          <w:bCs/>
+        </w:rPr>
+        <w:t xml:space="preserve"> </w:t>
+      </w:r>
+      <w:r>
+        <w:rPr>
+          <w:bCs/>
+        </w:rPr>
+        <w:t>(if applicable)</w:t>
+      </w:r>
+      <w:r>
         <w:t>:</w:t>
       </w:r>
     </w:p>
@@ -98,15 +100,7 @@
         <w:t xml:space="preserve">Include </w:t>
       </w:r>
       <w:r>
-        <w:t xml:space="preserve">functional and </w:t>
-      </w:r>
-      <w:proofErr w:type="spellStart"/>
-      <w:r>
-        <w:t>runnable</w:t>
-      </w:r>
-      <w:proofErr w:type="spellEnd"/>
-      <w:r>
-        <w:t xml:space="preserve"> code</w:t>
+        <w:t>functional and runnable code</w:t>
       </w:r>
     </w:p>
     <w:p>
@@ -750,6 +744,7 @@
   <w:style w:type="character" w:default="1" w:styleId="Standardstycketeckensnitt">
     <w:name w:val="Default Paragraph Font"/>
     <w:uiPriority w:val="1"/>
+    <w:semiHidden/>
     <w:unhideWhenUsed/>
   </w:style>
   <w:style w:type="table" w:default="1" w:styleId="Normaltabell">
@@ -1076,7 +1071,7 @@
 </file>
 
 <file path=customXml/itemProps1.xml><?xml version="1.0" encoding="utf-8"?>
-<ds:datastoreItem xmlns:ds="http://schemas.openxmlformats.org/officeDocument/2006/customXml" ds:itemID="{93580A40-32F6-4DC9-99E3-800147DEE408}">
+<ds:datastoreItem xmlns:ds="http://schemas.openxmlformats.org/officeDocument/2006/customXml" ds:itemID="{FEE44BB5-8EBA-4B39-84A7-7B17DB564B80}">
   <ds:schemaRefs>
     <ds:schemaRef ds:uri="http://schemas.openxmlformats.org/officeDocument/2006/bibliography"/>
   </ds:schemaRefs>

</xml_diff>